<commit_message>
Cierre Plan Iteración 5 Fase Construcción.
</commit_message>
<xml_diff>
--- a/01. Gestión del proyecto/03. Planificación/03. Fase Construccion/Plan de Iteración Fase Construcción Iteración 5.docx
+++ b/01. Gestión del proyecto/03. Planificación/03. Fase Construccion/Plan de Iteración Fase Construcción Iteración 5.docx
@@ -239,7 +239,7 @@
               </mc:Choice>
               <mc:Fallback>
                 <w:pict>
-                  <v:rect w14:anchorId="5B03A27E" id="Rectangle 6" o:spid="_x0000_s1026" style="position:absolute;margin-left:0;margin-top:0;width:623.75pt;height:67.45pt;z-index:251660288;visibility:visible;mso-wrap-style:square;mso-width-percent:1050;mso-height-percent:900;mso-wrap-distance-left:9pt;mso-wrap-distance-top:0;mso-wrap-distance-right:9pt;mso-wrap-distance-bottom:0;mso-position-horizontal:center;mso-position-horizontal-relative:page;mso-position-vertical:bottom;mso-position-vertical-relative:page;mso-width-percent:1050;mso-height-percent:900;mso-width-relative:page;mso-height-relative:top-margin-area;v-text-anchor:top" o:gfxdata="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" o:allowincell="f" fillcolor="#268496" strokecolor="#31849b [2408]">
+                  <v:rect w14:anchorId="223BA866" id="Rectangle 6" o:spid="_x0000_s1026" style="position:absolute;margin-left:0;margin-top:0;width:623.75pt;height:67.45pt;z-index:251660288;visibility:visible;mso-wrap-style:square;mso-width-percent:1050;mso-height-percent:900;mso-wrap-distance-left:9pt;mso-wrap-distance-top:0;mso-wrap-distance-right:9pt;mso-wrap-distance-bottom:0;mso-position-horizontal:center;mso-position-horizontal-relative:page;mso-position-vertical:bottom;mso-position-vertical-relative:page;mso-width-percent:1050;mso-height-percent:900;mso-width-relative:page;mso-height-relative:top-margin-area;v-text-anchor:top" o:gfxdata="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" o:allowincell="f" fillcolor="#268496" strokecolor="#31849b [2408]">
                     <w10:wrap anchorx="page" anchory="page"/>
                   </v:rect>
                 </w:pict>
@@ -319,7 +319,7 @@
               </mc:Choice>
               <mc:Fallback>
                 <w:pict>
-                  <v:rect w14:anchorId="51610450" id="Rectangle 9" o:spid="_x0000_s1026" style="position:absolute;margin-left:0;margin-top:0;width:7.15pt;height:882.85pt;z-index:251663360;visibility:visible;mso-wrap-style:square;mso-width-percent:0;mso-height-percent:1050;mso-wrap-distance-left:9pt;mso-wrap-distance-top:0;mso-wrap-distance-right:9pt;mso-wrap-distance-bottom:0;mso-position-horizontal:center;mso-position-horizontal-relative:left-margin-area;mso-position-vertical:center;mso-position-vertical-relative:page;mso-width-percent:0;mso-height-percent:1050;mso-width-relative:page;mso-height-relative:page;v-text-anchor:top" o:gfxdata="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" o:allowincell="f" fillcolor="white [3212]" strokecolor="#31849b [2408]">
+                  <v:rect w14:anchorId="610F5E60" id="Rectangle 9" o:spid="_x0000_s1026" style="position:absolute;margin-left:0;margin-top:0;width:7.15pt;height:882.85pt;z-index:251663360;visibility:visible;mso-wrap-style:square;mso-width-percent:0;mso-height-percent:1050;mso-wrap-distance-left:9pt;mso-wrap-distance-top:0;mso-wrap-distance-right:9pt;mso-wrap-distance-bottom:0;mso-position-horizontal:center;mso-position-horizontal-relative:left-margin-area;mso-position-vertical:center;mso-position-vertical-relative:page;mso-width-percent:0;mso-height-percent:1050;mso-width-relative:page;mso-height-relative:page;v-text-anchor:top" o:gfxdata="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" o:allowincell="f" fillcolor="white [3212]" strokecolor="#31849b [2408]">
                     <w10:wrap anchorx="margin" anchory="page"/>
                   </v:rect>
                 </w:pict>
@@ -399,7 +399,7 @@
               </mc:Choice>
               <mc:Fallback>
                 <w:pict>
-                  <v:rect w14:anchorId="364F0176" id="Rectangle 8" o:spid="_x0000_s1026" style="position:absolute;margin-left:0;margin-top:0;width:7.15pt;height:882.85pt;z-index:251662336;visibility:visible;mso-wrap-style:square;mso-width-percent:0;mso-height-percent:1050;mso-wrap-distance-left:9pt;mso-wrap-distance-top:0;mso-wrap-distance-right:9pt;mso-wrap-distance-bottom:0;mso-position-horizontal:center;mso-position-horizontal-relative:right-margin-area;mso-position-vertical:center;mso-position-vertical-relative:page;mso-width-percent:0;mso-height-percent:1050;mso-width-relative:page;mso-height-relative:page;v-text-anchor:top" o:gfxdata="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" o:allowincell="f" fillcolor="white [3212]" strokecolor="#31849b [2408]">
+                  <v:rect w14:anchorId="40C794B2" id="Rectangle 8" o:spid="_x0000_s1026" style="position:absolute;margin-left:0;margin-top:0;width:7.15pt;height:882.85pt;z-index:251662336;visibility:visible;mso-wrap-style:square;mso-width-percent:0;mso-height-percent:1050;mso-wrap-distance-left:9pt;mso-wrap-distance-top:0;mso-wrap-distance-right:9pt;mso-wrap-distance-bottom:0;mso-position-horizontal:center;mso-position-horizontal-relative:right-margin-area;mso-position-vertical:center;mso-position-vertical-relative:page;mso-width-percent:0;mso-height-percent:1050;mso-width-relative:page;mso-height-relative:page;v-text-anchor:top" o:gfxdata="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" o:allowincell="f" fillcolor="white [3212]" strokecolor="#31849b [2408]">
                     <w10:wrap anchorx="margin" anchory="page"/>
                   </v:rect>
                 </w:pict>
@@ -476,7 +476,7 @@
               </mc:Choice>
               <mc:Fallback>
                 <w:pict>
-                  <v:rect w14:anchorId="4E49B1B7" id="Rectangle 7" o:spid="_x0000_s1026" style="position:absolute;margin-left:0;margin-top:0;width:623.75pt;height:67.45pt;z-index:251661312;visibility:visible;mso-wrap-style:square;mso-width-percent:1050;mso-height-percent:900;mso-wrap-distance-left:9pt;mso-wrap-distance-top:0;mso-wrap-distance-right:9pt;mso-wrap-distance-bottom:0;mso-position-horizontal:center;mso-position-horizontal-relative:page;mso-position-vertical:top;mso-position-vertical-relative:top-margin-area;mso-width-percent:1050;mso-height-percent:900;mso-width-relative:page;mso-height-relative:top-margin-area;v-text-anchor:top" o:gfxdata="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" o:allowincell="f" fillcolor="#268496" strokecolor="#31849b [2408]">
+                  <v:rect w14:anchorId="17D14C30" id="Rectangle 7" o:spid="_x0000_s1026" style="position:absolute;margin-left:0;margin-top:0;width:623.75pt;height:67.45pt;z-index:251661312;visibility:visible;mso-wrap-style:square;mso-width-percent:1050;mso-height-percent:900;mso-wrap-distance-left:9pt;mso-wrap-distance-top:0;mso-wrap-distance-right:9pt;mso-wrap-distance-bottom:0;mso-position-horizontal:center;mso-position-horizontal-relative:page;mso-position-vertical:top;mso-position-vertical-relative:top-margin-area;mso-width-percent:1050;mso-height-percent:900;mso-width-relative:page;mso-height-relative:top-margin-area;v-text-anchor:top" o:gfxdata="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" o:allowincell="f" fillcolor="#268496" strokecolor="#31849b [2408]">
                     <w10:wrap anchorx="page" anchory="margin"/>
                   </v:rect>
                 </w:pict>
@@ -937,7 +937,7 @@
               </mc:Choice>
               <mc:Fallback>
                 <w:pict>
-                  <v:rect w14:anchorId="457C88DA" id="Rectangle 17" o:spid="_x0000_s1026" style="position:absolute;margin-left:315.7pt;margin-top:-76.25pt;width:195.35pt;height:844.9pt;z-index:-251643904;visibility:visible;mso-wrap-style:square;mso-width-percent:0;mso-height-percent:0;mso-wrap-distance-left:9pt;mso-wrap-distance-top:0;mso-wrap-distance-right:9pt;mso-wrap-distance-bottom:0;mso-position-horizontal:absolute;mso-position-horizontal-relative:margin;mso-position-vertical:absolute;mso-position-vertical-relative:margin;mso-width-percent:0;mso-height-percent:0;mso-width-relative:page;mso-height-relative:page;v-text-anchor:top" o:gfxdata="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" fillcolor="#268496" strokecolor="#31849b [2408]">
+                  <v:rect w14:anchorId="0DA36CBA" id="Rectangle 17" o:spid="_x0000_s1026" style="position:absolute;margin-left:315.7pt;margin-top:-76.25pt;width:195.35pt;height:844.9pt;z-index:-251643904;visibility:visible;mso-wrap-style:square;mso-width-percent:0;mso-height-percent:0;mso-wrap-distance-left:9pt;mso-wrap-distance-top:0;mso-wrap-distance-right:9pt;mso-wrap-distance-bottom:0;mso-position-horizontal:absolute;mso-position-horizontal-relative:margin;mso-position-vertical:absolute;mso-position-vertical-relative:margin;mso-width-percent:0;mso-height-percent:0;mso-width-relative:page;mso-height-relative:page;v-text-anchor:top" o:gfxdata="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" fillcolor="#268496" strokecolor="#31849b [2408]">
                     <w10:wrap type="square" anchorx="margin" anchory="margin"/>
                   </v:rect>
                 </w:pict>
@@ -7558,35 +7558,7 @@
           <w:lang w:val="es-AR"/>
         </w:rPr>
         <w:lastRenderedPageBreak/>
-        <w:t xml:space="preserve">Libro El Proceso Unificado del Desarrollo de Software – Jacobson, </w:t>
-      </w:r>
-      <w:proofErr w:type="spellStart"/>
-      <w:r>
-        <w:rPr>
-          <w:lang w:val="es-AR"/>
-        </w:rPr>
-        <w:t>Booch</w:t>
-      </w:r>
-      <w:proofErr w:type="spellEnd"/>
-      <w:r>
-        <w:rPr>
-          <w:lang w:val="es-AR"/>
-        </w:rPr>
-        <w:t xml:space="preserve"> y </w:t>
-      </w:r>
-      <w:proofErr w:type="spellStart"/>
-      <w:r>
-        <w:rPr>
-          <w:lang w:val="es-AR"/>
-        </w:rPr>
-        <w:t>Rumbaugh</w:t>
-      </w:r>
-      <w:proofErr w:type="spellEnd"/>
-      <w:r>
-        <w:rPr>
-          <w:lang w:val="es-AR"/>
-        </w:rPr>
-        <w:t>.</w:t>
+        <w:t>Libro El Proceso Unificado del Desarrollo de Software – Jacobson, Booch y Rumbaugh.</w:t>
       </w:r>
     </w:p>
     <w:p>
@@ -7677,10 +7649,7 @@
         <w:contextualSpacing w:val="0"/>
       </w:pPr>
       <w:r>
-        <w:t xml:space="preserve">Implementación </w:t>
-      </w:r>
-      <w:r>
-        <w:t>CU11 – Notificar (APP).</w:t>
+        <w:t>Implementación CU11 – Notificar (APP).</w:t>
       </w:r>
     </w:p>
     <w:p>
@@ -7695,10 +7664,7 @@
         <w:contextualSpacing w:val="0"/>
       </w:pPr>
       <w:r>
-        <w:t xml:space="preserve">Implementación </w:t>
-      </w:r>
-      <w:r>
-        <w:t>CU06 – Modificar horario de cursada.</w:t>
+        <w:t>Implementación CU06 – Modificar horario de cursada.</w:t>
       </w:r>
     </w:p>
     <w:p>
@@ -7713,10 +7679,7 @@
         <w:contextualSpacing w:val="0"/>
       </w:pPr>
       <w:r>
-        <w:t xml:space="preserve">Implementación </w:t>
-      </w:r>
-      <w:r>
-        <w:t xml:space="preserve">CU07 – Modificar mesa de examen. </w:t>
+        <w:t xml:space="preserve">Implementación CU07 – Modificar mesa de examen. </w:t>
       </w:r>
     </w:p>
     <w:p>
@@ -7775,50 +7738,18 @@
     </w:p>
     <w:p>
       <w:pPr>
-        <w:pStyle w:val="PSI-Ttulo2"/>
-      </w:pPr>
-      <w:bookmarkStart w:id="12" w:name="_Toc523417889"/>
-      <w:r>
-        <w:t>Objetivos No A</w:t>
-      </w:r>
-      <w:r>
-        <w:t>lcanzados</w:t>
-      </w:r>
-      <w:bookmarkEnd w:id="12"/>
-    </w:p>
-    <w:p>
-      <w:pPr>
-        <w:jc w:val="both"/>
-        <w:rPr>
-          <w:noProof/>
-          <w:lang w:val="es-AR" w:eastAsia="es-AR"/>
-        </w:rPr>
-      </w:pPr>
-      <w:r>
-        <w:t>Se detallan los objetivos que no se han alcanzado:</w:t>
-      </w:r>
-      <w:r>
-        <w:rPr>
-          <w:noProof/>
-          <w:lang w:val="es-AR" w:eastAsia="es-AR"/>
-        </w:rPr>
-        <w:t xml:space="preserve"> </w:t>
-      </w:r>
-    </w:p>
-    <w:p>
-      <w:pPr>
-        <w:jc w:val="center"/>
-      </w:pPr>
-    </w:p>
-    <w:p>
-      <w:pPr>
-        <w:pStyle w:val="PSI-Ttulo2"/>
-      </w:pPr>
-      <w:bookmarkStart w:id="13" w:name="_Toc523417890"/>
-      <w:r>
-        <w:t>Elementos incluidos en la Línea Base</w:t>
-      </w:r>
-      <w:bookmarkEnd w:id="13"/>
+        <w:pStyle w:val="Prrafodelista"/>
+        <w:numPr>
+          <w:ilvl w:val="0"/>
+          <w:numId w:val="13"/>
+        </w:numPr>
+        <w:spacing w:before="120" w:after="120"/>
+        <w:ind w:left="714" w:hanging="357"/>
+        <w:contextualSpacing w:val="0"/>
+      </w:pPr>
+      <w:r>
+        <w:t>Implementación CU06 – Modificar horario de cursada.</w:t>
+      </w:r>
     </w:p>
     <w:p>
       <w:pPr>
@@ -7830,6 +7761,121 @@
         <w:jc w:val="both"/>
       </w:pPr>
       <w:r>
+        <w:t>Implementación CU07 – Modificar mesa de examen.</w:t>
+      </w:r>
+    </w:p>
+    <w:p>
+      <w:pPr>
+        <w:pStyle w:val="Prrafodelista"/>
+        <w:numPr>
+          <w:ilvl w:val="0"/>
+          <w:numId w:val="13"/>
+        </w:numPr>
+        <w:spacing w:before="120" w:after="120"/>
+        <w:ind w:left="714" w:hanging="357"/>
+        <w:contextualSpacing w:val="0"/>
+      </w:pPr>
+      <w:r>
+        <w:t>Casos de prueba CU02 – Importar horarios de cursada.</w:t>
+      </w:r>
+    </w:p>
+    <w:p>
+      <w:pPr>
+        <w:pStyle w:val="Prrafodelista"/>
+        <w:numPr>
+          <w:ilvl w:val="0"/>
+          <w:numId w:val="13"/>
+        </w:numPr>
+        <w:spacing w:before="120" w:after="120"/>
+        <w:ind w:left="714" w:hanging="357"/>
+        <w:contextualSpacing w:val="0"/>
+      </w:pPr>
+      <w:r>
+        <w:t>Casos de prueba CU03 – Importar mesas de examen.</w:t>
+      </w:r>
+    </w:p>
+    <w:p>
+      <w:pPr>
+        <w:pStyle w:val="PSI-Ttulo2"/>
+      </w:pPr>
+      <w:bookmarkStart w:id="12" w:name="_Toc523417889"/>
+      <w:r>
+        <w:t>Objetivos No A</w:t>
+      </w:r>
+      <w:r>
+        <w:t>lcanzados</w:t>
+      </w:r>
+      <w:bookmarkEnd w:id="12"/>
+    </w:p>
+    <w:p>
+      <w:pPr>
+        <w:jc w:val="both"/>
+        <w:rPr>
+          <w:noProof/>
+          <w:lang w:val="es-AR" w:eastAsia="es-AR"/>
+        </w:rPr>
+      </w:pPr>
+      <w:r>
+        <w:t>Se detallan los objetivos que no se han alcanzado:</w:t>
+      </w:r>
+      <w:r>
+        <w:rPr>
+          <w:noProof/>
+          <w:lang w:val="es-AR" w:eastAsia="es-AR"/>
+        </w:rPr>
+        <w:t xml:space="preserve"> </w:t>
+      </w:r>
+    </w:p>
+    <w:p>
+      <w:pPr>
+        <w:pStyle w:val="Prrafodelista"/>
+        <w:numPr>
+          <w:ilvl w:val="0"/>
+          <w:numId w:val="13"/>
+        </w:numPr>
+        <w:spacing w:before="120" w:after="120"/>
+        <w:ind w:left="714" w:hanging="357"/>
+        <w:contextualSpacing w:val="0"/>
+      </w:pPr>
+      <w:r>
+        <w:t>Implementación CU04 – Buscar horario de cursada (APP).</w:t>
+      </w:r>
+    </w:p>
+    <w:p>
+      <w:pPr>
+        <w:pStyle w:val="Prrafodelista"/>
+        <w:numPr>
+          <w:ilvl w:val="0"/>
+          <w:numId w:val="13"/>
+        </w:numPr>
+        <w:spacing w:before="120" w:after="120"/>
+        <w:ind w:left="714" w:hanging="357"/>
+        <w:contextualSpacing w:val="0"/>
+      </w:pPr>
+      <w:r>
+        <w:t>Implementación CU11 – Notificar (APP).</w:t>
+      </w:r>
+    </w:p>
+    <w:p>
+      <w:pPr>
+        <w:pStyle w:val="PSI-Ttulo2"/>
+      </w:pPr>
+      <w:bookmarkStart w:id="13" w:name="_Toc523417890"/>
+      <w:r>
+        <w:t>Elementos incluidos en la Línea Base</w:t>
+      </w:r>
+      <w:bookmarkEnd w:id="13"/>
+    </w:p>
+    <w:p>
+      <w:pPr>
+        <w:pStyle w:val="Prrafodelista"/>
+        <w:numPr>
+          <w:ilvl w:val="0"/>
+          <w:numId w:val="13"/>
+        </w:numPr>
+        <w:jc w:val="both"/>
+      </w:pPr>
+      <w:r>
         <w:t>Especificación de requerimientos.</w:t>
       </w:r>
     </w:p>
@@ -7857,21 +7903,19 @@
       </w:pPr>
       <w:bookmarkStart w:id="15" w:name="_Toc238197620"/>
       <w:r>
-        <w:t xml:space="preserve">Las </w:t>
-      </w:r>
-      <w:bookmarkStart w:id="16" w:name="_GoBack"/>
-      <w:bookmarkEnd w:id="16"/>
+        <w:t>La presente iteración se da por cerrada. Las actividades inconclusas se deben realizar como parte de la siguiente.</w:t>
+      </w:r>
     </w:p>
     <w:p>
       <w:pPr>
         <w:pStyle w:val="PSI-Ttulo2"/>
       </w:pPr>
-      <w:bookmarkStart w:id="17" w:name="_Toc523417892"/>
+      <w:bookmarkStart w:id="16" w:name="_Toc523417892"/>
       <w:r>
         <w:t>Estado del repositorio</w:t>
       </w:r>
       <w:bookmarkEnd w:id="15"/>
-      <w:bookmarkEnd w:id="17"/>
+      <w:bookmarkEnd w:id="16"/>
     </w:p>
     <w:p>
       <w:pPr>
@@ -7900,43 +7944,22 @@
       <w:r>
         <w:t>torio al final de la iteración:</w:t>
       </w:r>
+      <w:r>
+        <w:t xml:space="preserve"> 418.</w:t>
+      </w:r>
     </w:p>
     <w:p>
       <w:pPr>
+        <w:tabs>
+          <w:tab w:val="left" w:pos="6832"/>
+        </w:tabs>
+        <w:ind w:left="0" w:firstLine="0"/>
         <w:rPr>
           <w:lang w:val="es-AR"/>
         </w:rPr>
       </w:pPr>
-    </w:p>
-    <w:p>
-      <w:pPr>
-        <w:rPr>
-          <w:lang w:val="es-AR"/>
-        </w:rPr>
-      </w:pPr>
-    </w:p>
-    <w:p>
-      <w:pPr>
-        <w:rPr>
-          <w:lang w:val="es-AR"/>
-        </w:rPr>
-      </w:pPr>
-    </w:p>
-    <w:p>
-      <w:pPr>
-        <w:tabs>
-          <w:tab w:val="left" w:pos="6832"/>
-        </w:tabs>
-        <w:rPr>
-          <w:lang w:val="es-AR"/>
-        </w:rPr>
-      </w:pPr>
-      <w:r>
-        <w:rPr>
-          <w:lang w:val="es-AR"/>
-        </w:rPr>
-        <w:tab/>
-      </w:r>
+      <w:bookmarkStart w:id="17" w:name="_GoBack"/>
+      <w:bookmarkEnd w:id="17"/>
       <w:r>
         <w:rPr>
           <w:lang w:val="es-AR"/>
@@ -8139,7 +8162,7 @@
         </mc:Choice>
         <mc:Fallback>
           <w:pict>
-            <v:group w14:anchorId="5AC86336" id="Group 27" o:spid="_x0000_s1026" style="position:absolute;margin-left:0;margin-top:0;width:593.7pt;height:63.75pt;flip:y;z-index:251676672;mso-width-percent:1000;mso-height-percent:900;mso-position-horizontal:center;mso-position-horizontal-relative:page;mso-position-vertical:bottom;mso-position-vertical-relative:page;mso-width-percent:1000;mso-height-percent:900;mso-height-relative:bottom-margin-area" coordorigin="8,9" coordsize="15823,1439" o:gfxdata="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" o:allowincell="f">
+            <v:group w14:anchorId="7439CCCB" id="Group 27" o:spid="_x0000_s1026" style="position:absolute;margin-left:0;margin-top:0;width:593.7pt;height:63.75pt;flip:y;z-index:251676672;mso-width-percent:1000;mso-height-percent:900;mso-position-horizontal:center;mso-position-horizontal-relative:page;mso-position-vertical:bottom;mso-position-vertical-relative:page;mso-width-percent:1000;mso-height-percent:900;mso-height-relative:bottom-margin-area" coordorigin="8,9" coordsize="15823,1439" o:gfxdata="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" o:allowincell="f">
               <v:shapetype id="_x0000_t32" coordsize="21600,21600" o:spt="32" o:oned="t" path="m,l21600,21600e" filled="f">
                 <v:path arrowok="t" fillok="f" o:connecttype="none"/>
                 <o:lock v:ext="edit" shapetype="t"/>
@@ -8206,7 +8229,7 @@
             <w:rFonts w:asciiTheme="majorHAnsi" w:hAnsiTheme="majorHAnsi" w:cstheme="majorHAnsi"/>
             <w:noProof/>
           </w:rPr>
-          <w:t>4</w:t>
+          <w:t>8</w:t>
         </w:r>
         <w:r>
           <w:rPr>
@@ -8493,7 +8516,7 @@
         </mc:Choice>
         <mc:Fallback>
           <w:pict>
-            <v:group w14:anchorId="16259881" id="Group 35" o:spid="_x0000_s1026" style="position:absolute;margin-left:0;margin-top:0;width:593.5pt;height:64.2pt;z-index:251679744;mso-width-percent:1000;mso-position-horizontal:center;mso-position-horizontal-relative:page;mso-position-vertical:top;mso-position-vertical-relative:page;mso-width-percent:1000;mso-height-relative:top-margin-area" coordorigin="8,9" coordsize="15823,1439" o:gfxdata="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">
+            <v:group w14:anchorId="399B884C" id="Group 35" o:spid="_x0000_s1026" style="position:absolute;margin-left:0;margin-top:0;width:593.5pt;height:64.2pt;z-index:251679744;mso-width-percent:1000;mso-position-horizontal:center;mso-position-horizontal-relative:page;mso-position-vertical:top;mso-position-vertical-relative:page;mso-width-percent:1000;mso-height-relative:top-margin-area" coordorigin="8,9" coordsize="15823,1439" o:gfxdata="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">
               <v:shapetype id="_x0000_t32" coordsize="21600,21600" o:spt="32" o:oned="t" path="m,l21600,21600e" filled="f">
                 <v:path arrowok="t" fillok="f" o:connecttype="none"/>
                 <o:lock v:ext="edit" shapetype="t"/>
@@ -11445,7 +11468,7 @@
 </file>
 
 <file path=customXml/itemProps2.xml><?xml version="1.0" encoding="utf-8"?>
-<ds:datastoreItem xmlns:ds="http://schemas.openxmlformats.org/officeDocument/2006/customXml" ds:itemID="{80119159-F9B6-4919-A559-5B08FD210D2B}">
+<ds:datastoreItem xmlns:ds="http://schemas.openxmlformats.org/officeDocument/2006/customXml" ds:itemID="{7294D792-94D1-46EE-AFC3-1AF3BED10275}">
   <ds:schemaRefs>
     <ds:schemaRef ds:uri="http://schemas.openxmlformats.org/officeDocument/2006/bibliography"/>
   </ds:schemaRefs>

</xml_diff>